<commit_message>
modified & add files
</commit_message>
<xml_diff>
--- a/BINAR PROJECT.docx
+++ b/BINAR PROJECT.docx
@@ -2016,13 +2016,7 @@
               <w:rPr>
                 <w:rFonts w:asciiTheme="majorHAnsi" w:hAnsiTheme="majorHAnsi"/>
               </w:rPr>
-              <w:t>user</w:t>
-            </w:r>
-            <w:r>
-              <w:rPr>
-                <w:rFonts w:asciiTheme="majorHAnsi" w:hAnsiTheme="majorHAnsi"/>
-              </w:rPr>
-              <w:t>Router</w:t>
+              <w:t>userRouter</w:t>
             </w:r>
             <w:proofErr w:type="spellEnd"/>
           </w:p>
@@ -2062,13 +2056,7 @@
               <w:rPr>
                 <w:rFonts w:asciiTheme="majorHAnsi" w:hAnsiTheme="majorHAnsi"/>
               </w:rPr>
-              <w:t>class</w:t>
-            </w:r>
-            <w:r>
-              <w:rPr>
-                <w:rFonts w:asciiTheme="majorHAnsi" w:hAnsiTheme="majorHAnsi"/>
-              </w:rPr>
-              <w:t>Schema</w:t>
+              <w:t>classSchema</w:t>
             </w:r>
             <w:proofErr w:type="spellEnd"/>
           </w:p>
@@ -2088,13 +2076,7 @@
               <w:rPr>
                 <w:rFonts w:asciiTheme="majorHAnsi" w:hAnsiTheme="majorHAnsi"/>
               </w:rPr>
-              <w:t>teachingNotes</w:t>
-            </w:r>
-            <w:r>
-              <w:rPr>
-                <w:rFonts w:asciiTheme="majorHAnsi" w:hAnsiTheme="majorHAnsi"/>
-              </w:rPr>
-              <w:t>Schema</w:t>
+              <w:t>teachingNotesSchema</w:t>
             </w:r>
             <w:proofErr w:type="spellEnd"/>
           </w:p>
@@ -2114,13 +2096,7 @@
               <w:rPr>
                 <w:rFonts w:asciiTheme="majorHAnsi" w:hAnsiTheme="majorHAnsi"/>
               </w:rPr>
-              <w:t>teacher</w:t>
-            </w:r>
-            <w:r>
-              <w:rPr>
-                <w:rFonts w:asciiTheme="majorHAnsi" w:hAnsiTheme="majorHAnsi"/>
-              </w:rPr>
-              <w:t>Schema</w:t>
+              <w:t>teacherSchema</w:t>
             </w:r>
             <w:proofErr w:type="spellEnd"/>
           </w:p>
@@ -2140,13 +2116,7 @@
               <w:rPr>
                 <w:rFonts w:asciiTheme="majorHAnsi" w:hAnsiTheme="majorHAnsi"/>
               </w:rPr>
-              <w:t>course</w:t>
-            </w:r>
-            <w:r>
-              <w:rPr>
-                <w:rFonts w:asciiTheme="majorHAnsi" w:hAnsiTheme="majorHAnsi"/>
-              </w:rPr>
-              <w:t>Schema</w:t>
+              <w:t>courseSchema</w:t>
             </w:r>
             <w:proofErr w:type="spellEnd"/>
           </w:p>
@@ -2166,13 +2136,7 @@
               <w:rPr>
                 <w:rFonts w:asciiTheme="majorHAnsi" w:hAnsiTheme="majorHAnsi"/>
               </w:rPr>
-              <w:t>student</w:t>
-            </w:r>
-            <w:r>
-              <w:rPr>
-                <w:rFonts w:asciiTheme="majorHAnsi" w:hAnsiTheme="majorHAnsi"/>
-              </w:rPr>
-              <w:t>Schema</w:t>
+              <w:t>studentSchema</w:t>
             </w:r>
             <w:proofErr w:type="spellEnd"/>
           </w:p>
@@ -13105,30 +13069,22 @@
               <w:rPr>
                 <w:rFonts w:asciiTheme="majorHAnsi" w:hAnsiTheme="majorHAnsi"/>
               </w:rPr>
-              <w:t xml:space="preserve"> swagger --save-dev</w:t>
-            </w:r>
-          </w:p>
-          <w:p>
-            <w:pPr>
-              <w:pStyle w:val="Body"/>
-              <w:rPr>
-                <w:rFonts w:asciiTheme="majorHAnsi" w:hAnsiTheme="majorHAnsi"/>
-              </w:rPr>
-            </w:pPr>
-            <w:proofErr w:type="spellStart"/>
-            <w:r>
-              <w:rPr>
-                <w:rFonts w:asciiTheme="majorHAnsi" w:hAnsiTheme="majorHAnsi"/>
-              </w:rPr>
-              <w:t>eslint</w:t>
-            </w:r>
-            <w:proofErr w:type="spellEnd"/>
-            <w:r>
-              <w:rPr>
-                <w:rFonts w:asciiTheme="majorHAnsi" w:hAnsiTheme="majorHAnsi"/>
-              </w:rPr>
-              <w:t xml:space="preserve"> +prettier</w:t>
-            </w:r>
+              <w:t xml:space="preserve"> </w:t>
+            </w:r>
+            <w:r>
+              <w:rPr>
+                <w:rFonts w:asciiTheme="majorHAnsi" w:hAnsiTheme="majorHAnsi"/>
+              </w:rPr>
+              <w:t>--save-dev</w:t>
+            </w:r>
+          </w:p>
+          <w:p>
+            <w:pPr>
+              <w:pStyle w:val="Body"/>
+              <w:rPr>
+                <w:rFonts w:asciiTheme="majorHAnsi" w:hAnsiTheme="majorHAnsi"/>
+              </w:rPr>
+            </w:pPr>
           </w:p>
         </w:tc>
       </w:tr>
@@ -13857,21 +13813,7 @@
               <w:rPr>
                 <w:rFonts w:asciiTheme="majorHAnsi" w:hAnsiTheme="majorHAnsi"/>
               </w:rPr>
-              <w:t xml:space="preserve"> </w:t>
-            </w:r>
-            <w:proofErr w:type="spellStart"/>
-            <w:r>
-              <w:rPr>
-                <w:rFonts w:asciiTheme="majorHAnsi" w:hAnsiTheme="majorHAnsi"/>
-              </w:rPr>
-              <w:t>i</w:t>
-            </w:r>
-            <w:proofErr w:type="spellEnd"/>
-            <w:r>
-              <w:rPr>
-                <w:rFonts w:asciiTheme="majorHAnsi" w:hAnsiTheme="majorHAnsi"/>
-              </w:rPr>
-              <w:t xml:space="preserve"> swagger-</w:t>
+              <w:t xml:space="preserve"> i swagger-</w:t>
             </w:r>
             <w:proofErr w:type="spellStart"/>
             <w:r>
@@ -14037,21 +13979,7 @@
               <w:rPr>
                 <w:rFonts w:asciiTheme="majorHAnsi" w:hAnsiTheme="majorHAnsi"/>
               </w:rPr>
-              <w:t xml:space="preserve"> </w:t>
-            </w:r>
-            <w:proofErr w:type="spellStart"/>
-            <w:r>
-              <w:rPr>
-                <w:rFonts w:asciiTheme="majorHAnsi" w:hAnsiTheme="majorHAnsi"/>
-              </w:rPr>
-              <w:t>i</w:t>
-            </w:r>
-            <w:proofErr w:type="spellEnd"/>
-            <w:r>
-              <w:rPr>
-                <w:rFonts w:asciiTheme="majorHAnsi" w:hAnsiTheme="majorHAnsi"/>
-              </w:rPr>
-              <w:t xml:space="preserve"> bootstrap </w:t>
+              <w:t xml:space="preserve"> i bootstrap </w:t>
             </w:r>
             <w:proofErr w:type="spellStart"/>
             <w:r>
@@ -14475,6 +14403,38 @@
           <w:p>
             <w:pPr>
               <w:pStyle w:val="Body"/>
+              <w:numPr>
+                <w:ilvl w:val="0"/>
+                <w:numId w:val="30"/>
+              </w:numPr>
+              <w:rPr>
+                <w:rFonts w:asciiTheme="majorHAnsi" w:hAnsiTheme="majorHAnsi"/>
+              </w:rPr>
+            </w:pPr>
+            <w:r>
+              <w:rPr>
+                <w:rFonts w:asciiTheme="majorHAnsi" w:hAnsiTheme="majorHAnsi"/>
+              </w:rPr>
+              <w:t xml:space="preserve">migrate db. </w:t>
+            </w:r>
+            <w:proofErr w:type="spellStart"/>
+            <w:r>
+              <w:rPr>
+                <w:rFonts w:asciiTheme="majorHAnsi" w:hAnsiTheme="majorHAnsi"/>
+              </w:rPr>
+              <w:t>npm</w:t>
+            </w:r>
+            <w:proofErr w:type="spellEnd"/>
+            <w:r>
+              <w:rPr>
+                <w:rFonts w:asciiTheme="majorHAnsi" w:hAnsiTheme="majorHAnsi"/>
+              </w:rPr>
+              <w:t xml:space="preserve"> run migrate</w:t>
+            </w:r>
+          </w:p>
+          <w:p>
+            <w:pPr>
+              <w:pStyle w:val="Body"/>
               <w:rPr>
                 <w:rFonts w:asciiTheme="majorHAnsi" w:hAnsiTheme="majorHAnsi"/>
               </w:rPr>
@@ -15592,7 +15552,6 @@
               <w:rPr>
                 <w:rFonts w:asciiTheme="majorHAnsi" w:hAnsiTheme="majorHAnsi"/>
               </w:rPr>
-              <w:lastRenderedPageBreak/>
               <w:t xml:space="preserve">CREATE TABLE </w:t>
             </w:r>
             <w:proofErr w:type="spellStart"/>
@@ -17430,58 +17389,6 @@
               <w:rPr>
                 <w:rFonts w:asciiTheme="majorHAnsi" w:hAnsiTheme="majorHAnsi"/>
               </w:rPr>
-              <w:t>(</w:t>
-            </w:r>
-            <w:r>
-              <w:rPr>
-                <w:rFonts w:asciiTheme="majorHAnsi" w:hAnsiTheme="majorHAnsi"/>
-              </w:rPr>
-              <w:t>1</w:t>
-            </w:r>
-            <w:r>
-              <w:rPr>
-                <w:rFonts w:asciiTheme="majorHAnsi" w:hAnsiTheme="majorHAnsi"/>
-              </w:rPr>
-              <w:t>,</w:t>
-            </w:r>
-            <w:r>
-              <w:rPr>
-                <w:rFonts w:asciiTheme="majorHAnsi" w:hAnsiTheme="majorHAnsi"/>
-              </w:rPr>
-              <w:t xml:space="preserve">’Dasar </w:t>
-            </w:r>
-            <w:proofErr w:type="spellStart"/>
-            <w:r>
-              <w:rPr>
-                <w:rFonts w:asciiTheme="majorHAnsi" w:hAnsiTheme="majorHAnsi"/>
-              </w:rPr>
-              <w:t>Kejuruan</w:t>
-            </w:r>
-            <w:proofErr w:type="spellEnd"/>
-            <w:r>
-              <w:rPr>
-                <w:rFonts w:asciiTheme="majorHAnsi" w:hAnsiTheme="majorHAnsi"/>
-              </w:rPr>
-              <w:t xml:space="preserve"> 2’</w:t>
-            </w:r>
-            <w:r>
-              <w:rPr>
-                <w:rFonts w:asciiTheme="majorHAnsi" w:hAnsiTheme="majorHAnsi"/>
-              </w:rPr>
-              <w:t>),</w:t>
-            </w:r>
-          </w:p>
-          <w:p>
-            <w:pPr>
-              <w:pStyle w:val="Body"/>
-              <w:rPr>
-                <w:rFonts w:asciiTheme="majorHAnsi" w:hAnsiTheme="majorHAnsi"/>
-              </w:rPr>
-            </w:pPr>
-            <w:r>
-              <w:rPr>
-                <w:rFonts w:asciiTheme="majorHAnsi" w:hAnsiTheme="majorHAnsi"/>
-              </w:rPr>
               <w:lastRenderedPageBreak/>
               <w:t>(</w:t>
             </w:r>
@@ -17489,6 +17396,58 @@
               <w:rPr>
                 <w:rFonts w:asciiTheme="majorHAnsi" w:hAnsiTheme="majorHAnsi"/>
               </w:rPr>
+              <w:t>1</w:t>
+            </w:r>
+            <w:r>
+              <w:rPr>
+                <w:rFonts w:asciiTheme="majorHAnsi" w:hAnsiTheme="majorHAnsi"/>
+              </w:rPr>
+              <w:t>,</w:t>
+            </w:r>
+            <w:r>
+              <w:rPr>
+                <w:rFonts w:asciiTheme="majorHAnsi" w:hAnsiTheme="majorHAnsi"/>
+              </w:rPr>
+              <w:t xml:space="preserve">’Dasar </w:t>
+            </w:r>
+            <w:proofErr w:type="spellStart"/>
+            <w:r>
+              <w:rPr>
+                <w:rFonts w:asciiTheme="majorHAnsi" w:hAnsiTheme="majorHAnsi"/>
+              </w:rPr>
+              <w:t>Kejuruan</w:t>
+            </w:r>
+            <w:proofErr w:type="spellEnd"/>
+            <w:r>
+              <w:rPr>
+                <w:rFonts w:asciiTheme="majorHAnsi" w:hAnsiTheme="majorHAnsi"/>
+              </w:rPr>
+              <w:t xml:space="preserve"> 2’</w:t>
+            </w:r>
+            <w:r>
+              <w:rPr>
+                <w:rFonts w:asciiTheme="majorHAnsi" w:hAnsiTheme="majorHAnsi"/>
+              </w:rPr>
+              <w:t>),</w:t>
+            </w:r>
+          </w:p>
+          <w:p>
+            <w:pPr>
+              <w:pStyle w:val="Body"/>
+              <w:rPr>
+                <w:rFonts w:asciiTheme="majorHAnsi" w:hAnsiTheme="majorHAnsi"/>
+              </w:rPr>
+            </w:pPr>
+            <w:r>
+              <w:rPr>
+                <w:rFonts w:asciiTheme="majorHAnsi" w:hAnsiTheme="majorHAnsi"/>
+              </w:rPr>
+              <w:t>(</w:t>
+            </w:r>
+            <w:r>
+              <w:rPr>
+                <w:rFonts w:asciiTheme="majorHAnsi" w:hAnsiTheme="majorHAnsi"/>
+              </w:rPr>
               <w:t>2</w:t>
             </w:r>
             <w:r>
@@ -19154,6 +19113,7 @@
               <w:rPr>
                 <w:rFonts w:asciiTheme="majorHAnsi" w:hAnsiTheme="majorHAnsi"/>
               </w:rPr>
+              <w:lastRenderedPageBreak/>
               <w:t xml:space="preserve">(2,'HADIR','Pengenalan </w:t>
             </w:r>
             <w:proofErr w:type="spellStart"/>
@@ -19182,315 +19142,315 @@
               <w:rPr>
                 <w:rFonts w:asciiTheme="majorHAnsi" w:hAnsiTheme="majorHAnsi"/>
               </w:rPr>
+              <w:t xml:space="preserve">(3,'HADIR','Pengenalan </w:t>
+            </w:r>
+            <w:proofErr w:type="spellStart"/>
+            <w:r>
+              <w:rPr>
+                <w:rFonts w:asciiTheme="majorHAnsi" w:hAnsiTheme="majorHAnsi"/>
+              </w:rPr>
+              <w:t>Komponen</w:t>
+            </w:r>
+            <w:proofErr w:type="spellEnd"/>
+            <w:r>
+              <w:rPr>
+                <w:rFonts w:asciiTheme="majorHAnsi" w:hAnsiTheme="majorHAnsi"/>
+              </w:rPr>
+              <w:t xml:space="preserve"> Pasif','','07:00','5','22-Juli-2024','2024/2025','1','',3,1,1,1),</w:t>
+            </w:r>
+          </w:p>
+          <w:p>
+            <w:pPr>
+              <w:pStyle w:val="Body"/>
+              <w:rPr>
+                <w:rFonts w:asciiTheme="majorHAnsi" w:hAnsiTheme="majorHAnsi"/>
+              </w:rPr>
+            </w:pPr>
+            <w:r>
+              <w:rPr>
+                <w:rFonts w:asciiTheme="majorHAnsi" w:hAnsiTheme="majorHAnsi"/>
+              </w:rPr>
+              <w:t xml:space="preserve">(4,'HADIR','Pengenalan </w:t>
+            </w:r>
+            <w:proofErr w:type="spellStart"/>
+            <w:r>
+              <w:rPr>
+                <w:rFonts w:asciiTheme="majorHAnsi" w:hAnsiTheme="majorHAnsi"/>
+              </w:rPr>
+              <w:t>Komponen</w:t>
+            </w:r>
+            <w:proofErr w:type="spellEnd"/>
+            <w:r>
+              <w:rPr>
+                <w:rFonts w:asciiTheme="majorHAnsi" w:hAnsiTheme="majorHAnsi"/>
+              </w:rPr>
+              <w:t xml:space="preserve"> Pasif','','07:00','5','22-Juli-2024','2024/2025','1','',4,1,1,1),</w:t>
+            </w:r>
+          </w:p>
+          <w:p>
+            <w:pPr>
+              <w:pStyle w:val="Body"/>
+              <w:rPr>
+                <w:rFonts w:asciiTheme="majorHAnsi" w:hAnsiTheme="majorHAnsi"/>
+              </w:rPr>
+            </w:pPr>
+            <w:r>
+              <w:rPr>
+                <w:rFonts w:asciiTheme="majorHAnsi" w:hAnsiTheme="majorHAnsi"/>
+              </w:rPr>
+              <w:t xml:space="preserve">(5,'HADIR','Pengenalan </w:t>
+            </w:r>
+            <w:proofErr w:type="spellStart"/>
+            <w:r>
+              <w:rPr>
+                <w:rFonts w:asciiTheme="majorHAnsi" w:hAnsiTheme="majorHAnsi"/>
+              </w:rPr>
+              <w:t>Komponen</w:t>
+            </w:r>
+            <w:proofErr w:type="spellEnd"/>
+            <w:r>
+              <w:rPr>
+                <w:rFonts w:asciiTheme="majorHAnsi" w:hAnsiTheme="majorHAnsi"/>
+              </w:rPr>
+              <w:t xml:space="preserve"> Pasif','','07:00','5','22-Juli-2024','2024/2025','1','',5,1,1,1),</w:t>
+            </w:r>
+          </w:p>
+          <w:p>
+            <w:pPr>
+              <w:pStyle w:val="Body"/>
+              <w:rPr>
+                <w:rFonts w:asciiTheme="majorHAnsi" w:hAnsiTheme="majorHAnsi"/>
+              </w:rPr>
+            </w:pPr>
+            <w:r>
+              <w:rPr>
+                <w:rFonts w:asciiTheme="majorHAnsi" w:hAnsiTheme="majorHAnsi"/>
+              </w:rPr>
+              <w:t>(6,'HADIR','Pengenalan Algoritma','','12:15','5','22-Juli-2024','2024/2025','1','',1,2,2,1),</w:t>
+            </w:r>
+          </w:p>
+          <w:p>
+            <w:pPr>
+              <w:pStyle w:val="Body"/>
+              <w:rPr>
+                <w:rFonts w:asciiTheme="majorHAnsi" w:hAnsiTheme="majorHAnsi"/>
+              </w:rPr>
+            </w:pPr>
+            <w:r>
+              <w:rPr>
+                <w:rFonts w:asciiTheme="majorHAnsi" w:hAnsiTheme="majorHAnsi"/>
+              </w:rPr>
+              <w:t>(7,'HADIR','Pengenalan Algoritma','','12:15','5','22-Juli-2024','2024/2025','1','',2,2,2,1),</w:t>
+            </w:r>
+          </w:p>
+          <w:p>
+            <w:pPr>
+              <w:pStyle w:val="Body"/>
+              <w:rPr>
+                <w:rFonts w:asciiTheme="majorHAnsi" w:hAnsiTheme="majorHAnsi"/>
+              </w:rPr>
+            </w:pPr>
+            <w:r>
+              <w:rPr>
+                <w:rFonts w:asciiTheme="majorHAnsi" w:hAnsiTheme="majorHAnsi"/>
+              </w:rPr>
+              <w:t>(8,'HADIR','Pengenalan Algoritma','','12:15','5','22-Juli-2024','2024/2025','1','',3,2,2,1),</w:t>
+            </w:r>
+          </w:p>
+          <w:p>
+            <w:pPr>
+              <w:pStyle w:val="Body"/>
+              <w:rPr>
+                <w:rFonts w:asciiTheme="majorHAnsi" w:hAnsiTheme="majorHAnsi"/>
+              </w:rPr>
+            </w:pPr>
+            <w:r>
+              <w:rPr>
+                <w:rFonts w:asciiTheme="majorHAnsi" w:hAnsiTheme="majorHAnsi"/>
+              </w:rPr>
+              <w:t>(9,'HADIR','Pengenalan Algoritma','','12:15','5','22-Juli-2024','2024/2025','1','',4,2,2,1),</w:t>
+            </w:r>
+          </w:p>
+          <w:p>
+            <w:pPr>
+              <w:pStyle w:val="Body"/>
+              <w:rPr>
+                <w:rFonts w:asciiTheme="majorHAnsi" w:hAnsiTheme="majorHAnsi"/>
+              </w:rPr>
+            </w:pPr>
+            <w:r>
+              <w:rPr>
+                <w:rFonts w:asciiTheme="majorHAnsi" w:hAnsiTheme="majorHAnsi"/>
+              </w:rPr>
+              <w:t>(10,'HADIR','Pengenalan Algoritma','','12:15','5','22-Juli-2024','2024/2025','1','',5,2,2,1),</w:t>
+            </w:r>
+          </w:p>
+          <w:p>
+            <w:pPr>
+              <w:pStyle w:val="Body"/>
+              <w:rPr>
+                <w:rFonts w:asciiTheme="majorHAnsi" w:hAnsiTheme="majorHAnsi"/>
+              </w:rPr>
+            </w:pPr>
+            <w:r>
+              <w:rPr>
+                <w:rFonts w:asciiTheme="majorHAnsi" w:hAnsiTheme="majorHAnsi"/>
+              </w:rPr>
+              <w:t>(11,'HADIR','Pengenalan PLC','','07:00','5','23-Juli-2024','2024/2025','1','',1,3,3,1),</w:t>
+            </w:r>
+          </w:p>
+          <w:p>
+            <w:pPr>
+              <w:pStyle w:val="Body"/>
+              <w:rPr>
+                <w:rFonts w:asciiTheme="majorHAnsi" w:hAnsiTheme="majorHAnsi"/>
+              </w:rPr>
+            </w:pPr>
+            <w:r>
+              <w:rPr>
+                <w:rFonts w:asciiTheme="majorHAnsi" w:hAnsiTheme="majorHAnsi"/>
+              </w:rPr>
+              <w:t>(12,'HADIR','Pengenalan PLC','','07:00','5','23-Juli-2024','2024/2025','1','',2,3,3,1),</w:t>
+            </w:r>
+          </w:p>
+          <w:p>
+            <w:pPr>
+              <w:pStyle w:val="Body"/>
+              <w:rPr>
+                <w:rFonts w:asciiTheme="majorHAnsi" w:hAnsiTheme="majorHAnsi"/>
+              </w:rPr>
+            </w:pPr>
+            <w:r>
+              <w:rPr>
+                <w:rFonts w:asciiTheme="majorHAnsi" w:hAnsiTheme="majorHAnsi"/>
+              </w:rPr>
+              <w:t>(13,'HADIR','Pengenalan PLC','','07:00','5','23-Juli-2024','2024/2025','1','',3,3,3,1),</w:t>
+            </w:r>
+          </w:p>
+          <w:p>
+            <w:pPr>
+              <w:pStyle w:val="Body"/>
+              <w:rPr>
+                <w:rFonts w:asciiTheme="majorHAnsi" w:hAnsiTheme="majorHAnsi"/>
+              </w:rPr>
+            </w:pPr>
+            <w:r>
+              <w:rPr>
+                <w:rFonts w:asciiTheme="majorHAnsi" w:hAnsiTheme="majorHAnsi"/>
+              </w:rPr>
+              <w:t>(14,'HADIR','Pengenalan PLC','','07:00','5','23-Juli-2024','2024/2025','1','',4,3,3,1),</w:t>
+            </w:r>
+          </w:p>
+          <w:p>
+            <w:pPr>
+              <w:pStyle w:val="Body"/>
+              <w:rPr>
+                <w:rFonts w:asciiTheme="majorHAnsi" w:hAnsiTheme="majorHAnsi"/>
+              </w:rPr>
+            </w:pPr>
+            <w:r>
+              <w:rPr>
+                <w:rFonts w:asciiTheme="majorHAnsi" w:hAnsiTheme="majorHAnsi"/>
+              </w:rPr>
+              <w:t>(15,'HADIR','Pengenalan PLC','','07:00','5','23-Juli-2024','2024/2025','1','',5,3,3,1),</w:t>
+            </w:r>
+          </w:p>
+          <w:p>
+            <w:pPr>
+              <w:pStyle w:val="Body"/>
+              <w:rPr>
+                <w:rFonts w:asciiTheme="majorHAnsi" w:hAnsiTheme="majorHAnsi"/>
+              </w:rPr>
+            </w:pPr>
+            <w:r>
+              <w:rPr>
+                <w:rFonts w:asciiTheme="majorHAnsi" w:hAnsiTheme="majorHAnsi"/>
+              </w:rPr>
+              <w:t>(16,'HADIR','Pengenalan Magnetic Contactor','','12:15','5','23-Juli-2024','2024/2025','1','',1,4,4,1),</w:t>
+            </w:r>
+          </w:p>
+          <w:p>
+            <w:pPr>
+              <w:pStyle w:val="Body"/>
+              <w:rPr>
+                <w:rFonts w:asciiTheme="majorHAnsi" w:hAnsiTheme="majorHAnsi"/>
+              </w:rPr>
+            </w:pPr>
+            <w:r>
+              <w:rPr>
+                <w:rFonts w:asciiTheme="majorHAnsi" w:hAnsiTheme="majorHAnsi"/>
+              </w:rPr>
+              <w:t>(17,'HADIR','Pengenalan Magnetic Contactor','','12:15','5','23-Juli-2024','2024/2025','1','',2,4,4,1),</w:t>
+            </w:r>
+          </w:p>
+          <w:p>
+            <w:pPr>
+              <w:pStyle w:val="Body"/>
+              <w:rPr>
+                <w:rFonts w:asciiTheme="majorHAnsi" w:hAnsiTheme="majorHAnsi"/>
+              </w:rPr>
+            </w:pPr>
+            <w:r>
+              <w:rPr>
+                <w:rFonts w:asciiTheme="majorHAnsi" w:hAnsiTheme="majorHAnsi"/>
+              </w:rPr>
+              <w:t>(18,'HADIR','Pengenalan Magnetic Contactor','','12:15','5','23-Juli-2024','2024/2025','1','',3,4,4,1),</w:t>
+            </w:r>
+          </w:p>
+          <w:p>
+            <w:pPr>
+              <w:pStyle w:val="Body"/>
+              <w:rPr>
+                <w:rFonts w:asciiTheme="majorHAnsi" w:hAnsiTheme="majorHAnsi"/>
+              </w:rPr>
+            </w:pPr>
+            <w:r>
+              <w:rPr>
+                <w:rFonts w:asciiTheme="majorHAnsi" w:hAnsiTheme="majorHAnsi"/>
+              </w:rPr>
+              <w:t>(19,'HADIR','Pengenalan Magnetic Contactor','','12:15','5','23-Juli-2024','2024/2025','1','',4,4,4,1),</w:t>
+            </w:r>
+          </w:p>
+          <w:p>
+            <w:pPr>
+              <w:pStyle w:val="Body"/>
+              <w:rPr>
+                <w:rFonts w:asciiTheme="majorHAnsi" w:hAnsiTheme="majorHAnsi"/>
+              </w:rPr>
+            </w:pPr>
+            <w:r>
+              <w:rPr>
+                <w:rFonts w:asciiTheme="majorHAnsi" w:hAnsiTheme="majorHAnsi"/>
+              </w:rPr>
+              <w:t>(20,'HADIR','Pengenalan Magnetic Contactor','','12:15','5','23-Juli-2024','2024/2025','1','',5,4,4,1),</w:t>
+            </w:r>
+          </w:p>
+          <w:p>
+            <w:pPr>
+              <w:pStyle w:val="Body"/>
+              <w:rPr>
+                <w:rFonts w:asciiTheme="majorHAnsi" w:hAnsiTheme="majorHAnsi"/>
+              </w:rPr>
+            </w:pPr>
+            <w:r>
+              <w:rPr>
+                <w:rFonts w:asciiTheme="majorHAnsi" w:hAnsiTheme="majorHAnsi"/>
+              </w:rPr>
+              <w:t>(21,'HADIR','Pengenalan Sensor','','07:00','5','24-Juli-2024','2024/2025','1','',1,5,5,1),</w:t>
+            </w:r>
+          </w:p>
+          <w:p>
+            <w:pPr>
+              <w:pStyle w:val="Body"/>
+              <w:rPr>
+                <w:rFonts w:asciiTheme="majorHAnsi" w:hAnsiTheme="majorHAnsi"/>
+              </w:rPr>
+            </w:pPr>
+            <w:r>
+              <w:rPr>
+                <w:rFonts w:asciiTheme="majorHAnsi" w:hAnsiTheme="majorHAnsi"/>
+              </w:rPr>
               <w:lastRenderedPageBreak/>
-              <w:t xml:space="preserve">(3,'HADIR','Pengenalan </w:t>
-            </w:r>
-            <w:proofErr w:type="spellStart"/>
-            <w:r>
-              <w:rPr>
-                <w:rFonts w:asciiTheme="majorHAnsi" w:hAnsiTheme="majorHAnsi"/>
-              </w:rPr>
-              <w:t>Komponen</w:t>
-            </w:r>
-            <w:proofErr w:type="spellEnd"/>
-            <w:r>
-              <w:rPr>
-                <w:rFonts w:asciiTheme="majorHAnsi" w:hAnsiTheme="majorHAnsi"/>
-              </w:rPr>
-              <w:t xml:space="preserve"> Pasif','','07:00','5','22-Juli-2024','2024/2025','1','',3,1,1,1),</w:t>
-            </w:r>
-          </w:p>
-          <w:p>
-            <w:pPr>
-              <w:pStyle w:val="Body"/>
-              <w:rPr>
-                <w:rFonts w:asciiTheme="majorHAnsi" w:hAnsiTheme="majorHAnsi"/>
-              </w:rPr>
-            </w:pPr>
-            <w:r>
-              <w:rPr>
-                <w:rFonts w:asciiTheme="majorHAnsi" w:hAnsiTheme="majorHAnsi"/>
-              </w:rPr>
-              <w:t xml:space="preserve">(4,'HADIR','Pengenalan </w:t>
-            </w:r>
-            <w:proofErr w:type="spellStart"/>
-            <w:r>
-              <w:rPr>
-                <w:rFonts w:asciiTheme="majorHAnsi" w:hAnsiTheme="majorHAnsi"/>
-              </w:rPr>
-              <w:t>Komponen</w:t>
-            </w:r>
-            <w:proofErr w:type="spellEnd"/>
-            <w:r>
-              <w:rPr>
-                <w:rFonts w:asciiTheme="majorHAnsi" w:hAnsiTheme="majorHAnsi"/>
-              </w:rPr>
-              <w:t xml:space="preserve"> Pasif','','07:00','5','22-Juli-2024','2024/2025','1','',4,1,1,1),</w:t>
-            </w:r>
-          </w:p>
-          <w:p>
-            <w:pPr>
-              <w:pStyle w:val="Body"/>
-              <w:rPr>
-                <w:rFonts w:asciiTheme="majorHAnsi" w:hAnsiTheme="majorHAnsi"/>
-              </w:rPr>
-            </w:pPr>
-            <w:r>
-              <w:rPr>
-                <w:rFonts w:asciiTheme="majorHAnsi" w:hAnsiTheme="majorHAnsi"/>
-              </w:rPr>
-              <w:t xml:space="preserve">(5,'HADIR','Pengenalan </w:t>
-            </w:r>
-            <w:proofErr w:type="spellStart"/>
-            <w:r>
-              <w:rPr>
-                <w:rFonts w:asciiTheme="majorHAnsi" w:hAnsiTheme="majorHAnsi"/>
-              </w:rPr>
-              <w:t>Komponen</w:t>
-            </w:r>
-            <w:proofErr w:type="spellEnd"/>
-            <w:r>
-              <w:rPr>
-                <w:rFonts w:asciiTheme="majorHAnsi" w:hAnsiTheme="majorHAnsi"/>
-              </w:rPr>
-              <w:t xml:space="preserve"> Pasif','','07:00','5','22-Juli-2024','2024/2025','1','',5,1,1,1),</w:t>
-            </w:r>
-          </w:p>
-          <w:p>
-            <w:pPr>
-              <w:pStyle w:val="Body"/>
-              <w:rPr>
-                <w:rFonts w:asciiTheme="majorHAnsi" w:hAnsiTheme="majorHAnsi"/>
-              </w:rPr>
-            </w:pPr>
-            <w:r>
-              <w:rPr>
-                <w:rFonts w:asciiTheme="majorHAnsi" w:hAnsiTheme="majorHAnsi"/>
-              </w:rPr>
-              <w:t>(6,'HADIR','Pengenalan Algoritma','','12:15','5','22-Juli-2024','2024/2025','1','',1,2,2,1),</w:t>
-            </w:r>
-          </w:p>
-          <w:p>
-            <w:pPr>
-              <w:pStyle w:val="Body"/>
-              <w:rPr>
-                <w:rFonts w:asciiTheme="majorHAnsi" w:hAnsiTheme="majorHAnsi"/>
-              </w:rPr>
-            </w:pPr>
-            <w:r>
-              <w:rPr>
-                <w:rFonts w:asciiTheme="majorHAnsi" w:hAnsiTheme="majorHAnsi"/>
-              </w:rPr>
-              <w:t>(7,'HADIR','Pengenalan Algoritma','','12:15','5','22-Juli-2024','2024/2025','1','',2,2,2,1),</w:t>
-            </w:r>
-          </w:p>
-          <w:p>
-            <w:pPr>
-              <w:pStyle w:val="Body"/>
-              <w:rPr>
-                <w:rFonts w:asciiTheme="majorHAnsi" w:hAnsiTheme="majorHAnsi"/>
-              </w:rPr>
-            </w:pPr>
-            <w:r>
-              <w:rPr>
-                <w:rFonts w:asciiTheme="majorHAnsi" w:hAnsiTheme="majorHAnsi"/>
-              </w:rPr>
-              <w:t>(8,'HADIR','Pengenalan Algoritma','','12:15','5','22-Juli-2024','2024/2025','1','',3,2,2,1),</w:t>
-            </w:r>
-          </w:p>
-          <w:p>
-            <w:pPr>
-              <w:pStyle w:val="Body"/>
-              <w:rPr>
-                <w:rFonts w:asciiTheme="majorHAnsi" w:hAnsiTheme="majorHAnsi"/>
-              </w:rPr>
-            </w:pPr>
-            <w:r>
-              <w:rPr>
-                <w:rFonts w:asciiTheme="majorHAnsi" w:hAnsiTheme="majorHAnsi"/>
-              </w:rPr>
-              <w:t>(9,'HADIR','Pengenalan Algoritma','','12:15','5','22-Juli-2024','2024/2025','1','',4,2,2,1),</w:t>
-            </w:r>
-          </w:p>
-          <w:p>
-            <w:pPr>
-              <w:pStyle w:val="Body"/>
-              <w:rPr>
-                <w:rFonts w:asciiTheme="majorHAnsi" w:hAnsiTheme="majorHAnsi"/>
-              </w:rPr>
-            </w:pPr>
-            <w:r>
-              <w:rPr>
-                <w:rFonts w:asciiTheme="majorHAnsi" w:hAnsiTheme="majorHAnsi"/>
-              </w:rPr>
-              <w:t>(10,'HADIR','Pengenalan Algoritma','','12:15','5','22-Juli-2024','2024/2025','1','',5,2,2,1),</w:t>
-            </w:r>
-          </w:p>
-          <w:p>
-            <w:pPr>
-              <w:pStyle w:val="Body"/>
-              <w:rPr>
-                <w:rFonts w:asciiTheme="majorHAnsi" w:hAnsiTheme="majorHAnsi"/>
-              </w:rPr>
-            </w:pPr>
-            <w:r>
-              <w:rPr>
-                <w:rFonts w:asciiTheme="majorHAnsi" w:hAnsiTheme="majorHAnsi"/>
-              </w:rPr>
-              <w:t>(11,'HADIR','Pengenalan PLC','','07:00','5','23-Juli-2024','2024/2025','1','',1,3,3,1),</w:t>
-            </w:r>
-          </w:p>
-          <w:p>
-            <w:pPr>
-              <w:pStyle w:val="Body"/>
-              <w:rPr>
-                <w:rFonts w:asciiTheme="majorHAnsi" w:hAnsiTheme="majorHAnsi"/>
-              </w:rPr>
-            </w:pPr>
-            <w:r>
-              <w:rPr>
-                <w:rFonts w:asciiTheme="majorHAnsi" w:hAnsiTheme="majorHAnsi"/>
-              </w:rPr>
-              <w:t>(12,'HADIR','Pengenalan PLC','','07:00','5','23-Juli-2024','2024/2025','1','',2,3,3,1),</w:t>
-            </w:r>
-          </w:p>
-          <w:p>
-            <w:pPr>
-              <w:pStyle w:val="Body"/>
-              <w:rPr>
-                <w:rFonts w:asciiTheme="majorHAnsi" w:hAnsiTheme="majorHAnsi"/>
-              </w:rPr>
-            </w:pPr>
-            <w:r>
-              <w:rPr>
-                <w:rFonts w:asciiTheme="majorHAnsi" w:hAnsiTheme="majorHAnsi"/>
-              </w:rPr>
-              <w:t>(13,'HADIR','Pengenalan PLC','','07:00','5','23-Juli-2024','2024/2025','1','',3,3,3,1),</w:t>
-            </w:r>
-          </w:p>
-          <w:p>
-            <w:pPr>
-              <w:pStyle w:val="Body"/>
-              <w:rPr>
-                <w:rFonts w:asciiTheme="majorHAnsi" w:hAnsiTheme="majorHAnsi"/>
-              </w:rPr>
-            </w:pPr>
-            <w:r>
-              <w:rPr>
-                <w:rFonts w:asciiTheme="majorHAnsi" w:hAnsiTheme="majorHAnsi"/>
-              </w:rPr>
-              <w:t>(14,'HADIR','Pengenalan PLC','','07:00','5','23-Juli-2024','2024/2025','1','',4,3,3,1),</w:t>
-            </w:r>
-          </w:p>
-          <w:p>
-            <w:pPr>
-              <w:pStyle w:val="Body"/>
-              <w:rPr>
-                <w:rFonts w:asciiTheme="majorHAnsi" w:hAnsiTheme="majorHAnsi"/>
-              </w:rPr>
-            </w:pPr>
-            <w:r>
-              <w:rPr>
-                <w:rFonts w:asciiTheme="majorHAnsi" w:hAnsiTheme="majorHAnsi"/>
-              </w:rPr>
-              <w:t>(15,'HADIR','Pengenalan PLC','','07:00','5','23-Juli-2024','2024/2025','1','',5,3,3,1),</w:t>
-            </w:r>
-          </w:p>
-          <w:p>
-            <w:pPr>
-              <w:pStyle w:val="Body"/>
-              <w:rPr>
-                <w:rFonts w:asciiTheme="majorHAnsi" w:hAnsiTheme="majorHAnsi"/>
-              </w:rPr>
-            </w:pPr>
-            <w:r>
-              <w:rPr>
-                <w:rFonts w:asciiTheme="majorHAnsi" w:hAnsiTheme="majorHAnsi"/>
-              </w:rPr>
-              <w:t>(16,'HADIR','Pengenalan Magnetic Contactor','','12:15','5','23-Juli-2024','2024/2025','1','',1,4,4,1),</w:t>
-            </w:r>
-          </w:p>
-          <w:p>
-            <w:pPr>
-              <w:pStyle w:val="Body"/>
-              <w:rPr>
-                <w:rFonts w:asciiTheme="majorHAnsi" w:hAnsiTheme="majorHAnsi"/>
-              </w:rPr>
-            </w:pPr>
-            <w:r>
-              <w:rPr>
-                <w:rFonts w:asciiTheme="majorHAnsi" w:hAnsiTheme="majorHAnsi"/>
-              </w:rPr>
-              <w:t>(17,'HADIR','Pengenalan Magnetic Contactor','','12:15','5','23-Juli-2024','2024/2025','1','',2,4,4,1),</w:t>
-            </w:r>
-          </w:p>
-          <w:p>
-            <w:pPr>
-              <w:pStyle w:val="Body"/>
-              <w:rPr>
-                <w:rFonts w:asciiTheme="majorHAnsi" w:hAnsiTheme="majorHAnsi"/>
-              </w:rPr>
-            </w:pPr>
-            <w:r>
-              <w:rPr>
-                <w:rFonts w:asciiTheme="majorHAnsi" w:hAnsiTheme="majorHAnsi"/>
-              </w:rPr>
-              <w:t>(18,'HADIR','Pengenalan Magnetic Contactor','','12:15','5','23-Juli-2024','2024/2025','1','',3,4,4,1),</w:t>
-            </w:r>
-          </w:p>
-          <w:p>
-            <w:pPr>
-              <w:pStyle w:val="Body"/>
-              <w:rPr>
-                <w:rFonts w:asciiTheme="majorHAnsi" w:hAnsiTheme="majorHAnsi"/>
-              </w:rPr>
-            </w:pPr>
-            <w:r>
-              <w:rPr>
-                <w:rFonts w:asciiTheme="majorHAnsi" w:hAnsiTheme="majorHAnsi"/>
-              </w:rPr>
-              <w:t>(19,'HADIR','Pengenalan Magnetic Contactor','','12:15','5','23-Juli-2024','2024/2025','1','',4,4,4,1),</w:t>
-            </w:r>
-          </w:p>
-          <w:p>
-            <w:pPr>
-              <w:pStyle w:val="Body"/>
-              <w:rPr>
-                <w:rFonts w:asciiTheme="majorHAnsi" w:hAnsiTheme="majorHAnsi"/>
-              </w:rPr>
-            </w:pPr>
-            <w:r>
-              <w:rPr>
-                <w:rFonts w:asciiTheme="majorHAnsi" w:hAnsiTheme="majorHAnsi"/>
-              </w:rPr>
-              <w:t>(20,'HADIR','Pengenalan Magnetic Contactor','','12:15','5','23-Juli-2024','2024/2025','1','',5,4,4,1),</w:t>
-            </w:r>
-          </w:p>
-          <w:p>
-            <w:pPr>
-              <w:pStyle w:val="Body"/>
-              <w:rPr>
-                <w:rFonts w:asciiTheme="majorHAnsi" w:hAnsiTheme="majorHAnsi"/>
-              </w:rPr>
-            </w:pPr>
-            <w:r>
-              <w:rPr>
-                <w:rFonts w:asciiTheme="majorHAnsi" w:hAnsiTheme="majorHAnsi"/>
-              </w:rPr>
-              <w:t>(21,'HADIR','Pengenalan Sensor','','07:00','5','24-Juli-2024','2024/2025','1','',1,5,5,1),</w:t>
-            </w:r>
-          </w:p>
-          <w:p>
-            <w:pPr>
-              <w:pStyle w:val="Body"/>
-              <w:rPr>
-                <w:rFonts w:asciiTheme="majorHAnsi" w:hAnsiTheme="majorHAnsi"/>
-              </w:rPr>
-            </w:pPr>
-            <w:r>
-              <w:rPr>
-                <w:rFonts w:asciiTheme="majorHAnsi" w:hAnsiTheme="majorHAnsi"/>
-              </w:rPr>
               <w:t>(22,'HADIR','Pengenalan Sensor','','07:00','5','24-Juli-2024','2024/2025','1','',2,5,5,1),</w:t>
             </w:r>
           </w:p>
@@ -19505,7 +19465,6 @@
               <w:rPr>
                 <w:rFonts w:asciiTheme="majorHAnsi" w:hAnsiTheme="majorHAnsi"/>
               </w:rPr>
-              <w:lastRenderedPageBreak/>
               <w:t>(23,'HADIR','Pengenalan Sensor','','07:00','5','24-Juli-2024','2024/2025','1','',3,5,5,1),</w:t>
             </w:r>
           </w:p>
@@ -20445,6 +20404,7 @@
               <w:rPr>
                 <w:rFonts w:asciiTheme="majorHAnsi" w:hAnsiTheme="majorHAnsi"/>
               </w:rPr>
+              <w:lastRenderedPageBreak/>
               <w:t>mata_pelajaran</w:t>
             </w:r>
             <w:proofErr w:type="spellEnd"/>
@@ -20510,7 +20470,6 @@
               <w:rPr>
                 <w:rFonts w:asciiTheme="majorHAnsi" w:hAnsiTheme="majorHAnsi"/>
               </w:rPr>
-              <w:lastRenderedPageBreak/>
               <w:t xml:space="preserve">guru ON </w:t>
             </w:r>
             <w:proofErr w:type="spellStart"/>
@@ -26412,6 +26371,7 @@
   <w:style w:type="character" w:default="1" w:styleId="DefaultParagraphFont">
     <w:name w:val="Default Paragraph Font"/>
     <w:uiPriority w:val="1"/>
+    <w:semiHidden/>
     <w:unhideWhenUsed/>
   </w:style>
   <w:style w:type="table" w:default="1" w:styleId="TableNormal">

</xml_diff>